<commit_message>
add validation stats table to results section, update word knit
</commit_message>
<xml_diff>
--- a/notebooks/paper/outline.docx
+++ b/notebooks/paper/outline.docx
@@ -687,6 +687,23 @@
         <w:t xml:space="preserve">Results</w:t>
       </w:r>
     </w:p>
+    <w:p>
+      <w:pPr>
+        <w:pStyle w:val="FirstParagraph"/>
+      </w:pPr>
+      <w:r>
+        <w:t xml:space="preserve">A summary of model performance statistics is given in Table</w:t>
+      </w:r>
+      <w:r>
+        <w:t xml:space="preserve"> </w:t>
+      </w:r>
+      <w:r>
+        <w:t xml:space="preserve">4.4</w:t>
+      </w:r>
+      <w:r>
+        <w:t xml:space="preserve">.</w:t>
+      </w:r>
+    </w:p>
     <w:bookmarkEnd w:id="29"/>
     <w:bookmarkStart w:id="31" w:name="discussion"/>
     <w:p>
@@ -1904,6 +1921,436 @@
             </w:pPr>
             <w:r>
               <w:t xml:space="preserve">0.24468</w:t>
+            </w:r>
+          </w:p>
+        </w:tc>
+      </w:tr>
+    </w:tbl>
+    <w:p/>
+    <w:p>
+      <w:pPr>
+        <w:pStyle w:val="TableCaption"/>
+      </w:pPr>
+      <w:r>
+        <w:t xml:space="preserve">Table 4.4: Model validation statistics for the random forest model introduced in this study and selected prior models trained on the LAGOS US DEPTH module. RMSE: root mean square error; MAE: mean absolute error; MAPE: mean absolute percent error;</w:t>
+      </w:r>
+      <w:r>
+        <w:t xml:space="preserve"> </w:t>
+      </w:r>
+      <m:oMath>
+        <m:sSup>
+          <m:e>
+            <m:r>
+              <m:t>R</m:t>
+            </m:r>
+          </m:e>
+          <m:sup>
+            <m:r>
+              <m:t>2</m:t>
+            </m:r>
+          </m:sup>
+        </m:sSup>
+      </m:oMath>
+      <w:r>
+        <w:t xml:space="preserve">: proportion of variance explained.</w:t>
+      </w:r>
+    </w:p>
+    <w:tbl>
+      <w:tblPr>
+        <w:tblStyle w:val="Table"/>
+        <w:tblW w:type="auto" w:w="0"/>
+        <w:tblLook w:firstRow="1" w:lastRow="0" w:firstColumn="0" w:lastColumn="0" w:noHBand="0" w:noVBand="0" w:val="0020"/>
+        <w:tblCaption w:val="Table 4.4: Model validation statistics for the random forest model introduced in this study and selected prior models trained on the LAGOS US DEPTH module. RMSE: root mean square error; MAE: mean absolute error; MAPE: mean absolute percent error; R^2: proportion of variance explained."/>
+      </w:tblPr>
+      <w:tblGrid>
+        <w:gridCol w:w="1584"/>
+        <w:gridCol w:w="1584"/>
+        <w:gridCol w:w="1584"/>
+        <w:gridCol w:w="1584"/>
+        <w:gridCol w:w="1584"/>
+      </w:tblGrid>
+      <w:tr>
+        <w:trPr>
+          <w:tblHeader w:val="true"/>
+        </w:trPr>
+        <w:tc>
+          <w:tcPr/>
+          <w:p>
+            <w:pPr>
+              <w:pStyle w:val="Compact"/>
+              <w:jc w:val="left"/>
+            </w:pPr>
+            <w:r>
+              <w:t xml:space="preserve">Model</w:t>
+            </w:r>
+          </w:p>
+        </w:tc>
+        <w:tc>
+          <w:tcPr/>
+          <w:p>
+            <w:pPr>
+              <w:pStyle w:val="Compact"/>
+              <w:jc w:val="right"/>
+            </w:pPr>
+            <w:r>
+              <w:t xml:space="preserve">RMSE (m)</w:t>
+            </w:r>
+          </w:p>
+        </w:tc>
+        <w:tc>
+          <w:tcPr/>
+          <w:p>
+            <w:pPr>
+              <w:pStyle w:val="Compact"/>
+              <w:jc w:val="right"/>
+            </w:pPr>
+            <w:r>
+              <w:t xml:space="preserve">MAE (m)</w:t>
+            </w:r>
+          </w:p>
+        </w:tc>
+        <w:tc>
+          <w:tcPr/>
+          <w:p>
+            <w:pPr>
+              <w:pStyle w:val="Compact"/>
+              <w:jc w:val="right"/>
+            </w:pPr>
+            <w:r>
+              <w:t xml:space="preserve">MAPE (%)</w:t>
+            </w:r>
+          </w:p>
+        </w:tc>
+        <w:tc>
+          <w:tcPr/>
+          <w:p>
+            <w:pPr>
+              <w:pStyle w:val="Compact"/>
+              <w:jc w:val="right"/>
+            </w:pPr>
+            <m:oMath>
+              <m:sSup>
+                <m:e>
+                  <m:r>
+                    <m:t>R</m:t>
+                  </m:r>
+                </m:e>
+                <m:sup>
+                  <m:r>
+                    <m:t>2</m:t>
+                  </m:r>
+                </m:sup>
+              </m:sSup>
+            </m:oMath>
+          </w:p>
+        </w:tc>
+      </w:tr>
+      <w:tr>
+        <w:tc>
+          <w:tcPr/>
+          <w:p>
+            <w:pPr>
+              <w:pStyle w:val="Compact"/>
+              <w:jc w:val="left"/>
+            </w:pPr>
+            <w:r>
+              <w:t xml:space="preserve">Random Forest</w:t>
+            </w:r>
+          </w:p>
+        </w:tc>
+        <w:tc>
+          <w:tcPr/>
+          <w:p>
+            <w:pPr>
+              <w:pStyle w:val="Compact"/>
+              <w:jc w:val="right"/>
+            </w:pPr>
+            <w:r>
+              <w:t xml:space="preserve">6.732</w:t>
+            </w:r>
+          </w:p>
+        </w:tc>
+        <w:tc>
+          <w:tcPr/>
+          <w:p>
+            <w:pPr>
+              <w:pStyle w:val="Compact"/>
+              <w:jc w:val="right"/>
+            </w:pPr>
+            <w:r>
+              <w:t xml:space="preserve">4.415</w:t>
+            </w:r>
+          </w:p>
+        </w:tc>
+        <w:tc>
+          <w:tcPr/>
+          <w:p>
+            <w:pPr>
+              <w:pStyle w:val="Compact"/>
+              <w:jc w:val="right"/>
+            </w:pPr>
+            <w:r>
+              <w:t xml:space="preserve">89.509</w:t>
+            </w:r>
+          </w:p>
+        </w:tc>
+        <w:tc>
+          <w:tcPr/>
+          <w:p>
+            <w:pPr>
+              <w:pStyle w:val="Compact"/>
+              <w:jc w:val="right"/>
+            </w:pPr>
+            <w:r>
+              <w:t xml:space="preserve">0.417</w:t>
+            </w:r>
+          </w:p>
+        </w:tc>
+      </w:tr>
+      <w:tr>
+        <w:tc>
+          <w:tcPr/>
+          <w:p>
+            <w:pPr>
+              <w:pStyle w:val="Compact"/>
+              <w:jc w:val="left"/>
+            </w:pPr>
+            <w:r>
+              <w:t xml:space="preserve">Oliver et al. (2016)</w:t>
+            </w:r>
+          </w:p>
+        </w:tc>
+        <w:tc>
+          <w:tcPr/>
+          <w:p>
+            <w:pPr>
+              <w:pStyle w:val="Compact"/>
+              <w:jc w:val="right"/>
+            </w:pPr>
+            <w:r>
+              <w:t xml:space="preserve">7.387</w:t>
+            </w:r>
+          </w:p>
+        </w:tc>
+        <w:tc>
+          <w:tcPr/>
+          <w:p>
+            <w:pPr>
+              <w:pStyle w:val="Compact"/>
+              <w:jc w:val="right"/>
+            </w:pPr>
+            <w:r>
+              <w:t xml:space="preserve">4.401</w:t>
+            </w:r>
+          </w:p>
+        </w:tc>
+        <w:tc>
+          <w:tcPr/>
+          <w:p>
+            <w:pPr>
+              <w:pStyle w:val="Compact"/>
+              <w:jc w:val="right"/>
+            </w:pPr>
+            <w:r>
+              <w:t xml:space="preserve">68.926</w:t>
+            </w:r>
+          </w:p>
+        </w:tc>
+        <w:tc>
+          <w:tcPr/>
+          <w:p>
+            <w:pPr>
+              <w:pStyle w:val="Compact"/>
+              <w:jc w:val="right"/>
+            </w:pPr>
+            <w:r>
+              <w:t xml:space="preserve">0.359</w:t>
+            </w:r>
+          </w:p>
+        </w:tc>
+      </w:tr>
+      <w:tr>
+        <w:tc>
+          <w:tcPr/>
+          <w:p>
+            <w:pPr>
+              <w:pStyle w:val="Compact"/>
+              <w:jc w:val="left"/>
+            </w:pPr>
+            <w:r>
+              <w:t xml:space="preserve">Sobek (2011)</w:t>
+            </w:r>
+          </w:p>
+        </w:tc>
+        <w:tc>
+          <w:tcPr/>
+          <w:p>
+            <w:pPr>
+              <w:pStyle w:val="Compact"/>
+              <w:jc w:val="right"/>
+            </w:pPr>
+            <w:r>
+              <w:t xml:space="preserve">7.622</w:t>
+            </w:r>
+          </w:p>
+        </w:tc>
+        <w:tc>
+          <w:tcPr/>
+          <w:p>
+            <w:pPr>
+              <w:pStyle w:val="Compact"/>
+              <w:jc w:val="right"/>
+            </w:pPr>
+            <w:r>
+              <w:t xml:space="preserve">5.098</w:t>
+            </w:r>
+          </w:p>
+        </w:tc>
+        <w:tc>
+          <w:tcPr/>
+          <w:p>
+            <w:pPr>
+              <w:pStyle w:val="Compact"/>
+              <w:jc w:val="right"/>
+            </w:pPr>
+            <w:r>
+              <w:t xml:space="preserve">104.290</w:t>
+            </w:r>
+          </w:p>
+        </w:tc>
+        <w:tc>
+          <w:tcPr/>
+          <w:p>
+            <w:pPr>
+              <w:pStyle w:val="Compact"/>
+              <w:jc w:val="right"/>
+            </w:pPr>
+            <w:r>
+              <w:t xml:space="preserve">0.246</w:t>
+            </w:r>
+          </w:p>
+        </w:tc>
+      </w:tr>
+      <w:tr>
+        <w:tc>
+          <w:tcPr/>
+          <w:p>
+            <w:pPr>
+              <w:pStyle w:val="Compact"/>
+              <w:jc w:val="left"/>
+            </w:pPr>
+            <w:r>
+              <w:t xml:space="preserve">Hollister et al. (2011)</w:t>
+            </w:r>
+          </w:p>
+        </w:tc>
+        <w:tc>
+          <w:tcPr/>
+          <w:p>
+            <w:pPr>
+              <w:pStyle w:val="Compact"/>
+              <w:jc w:val="right"/>
+            </w:pPr>
+            <w:r>
+              <w:t xml:space="preserve">7.804</w:t>
+            </w:r>
+          </w:p>
+        </w:tc>
+        <w:tc>
+          <w:tcPr/>
+          <w:p>
+            <w:pPr>
+              <w:pStyle w:val="Compact"/>
+              <w:jc w:val="right"/>
+            </w:pPr>
+            <w:r>
+              <w:t xml:space="preserve">4.762</w:t>
+            </w:r>
+          </w:p>
+        </w:tc>
+        <w:tc>
+          <w:tcPr/>
+          <w:p>
+            <w:pPr>
+              <w:pStyle w:val="Compact"/>
+              <w:jc w:val="right"/>
+            </w:pPr>
+            <w:r>
+              <w:t xml:space="preserve">82.438</w:t>
+            </w:r>
+          </w:p>
+        </w:tc>
+        <w:tc>
+          <w:tcPr/>
+          <w:p>
+            <w:pPr>
+              <w:pStyle w:val="Compact"/>
+              <w:jc w:val="right"/>
+            </w:pPr>
+            <w:r>
+              <w:t xml:space="preserve">0.247</w:t>
+            </w:r>
+          </w:p>
+        </w:tc>
+      </w:tr>
+      <w:tr>
+        <w:tc>
+          <w:tcPr/>
+          <w:p>
+            <w:pPr>
+              <w:pStyle w:val="Compact"/>
+              <w:jc w:val="left"/>
+            </w:pPr>
+            <w:r>
+              <w:t xml:space="preserve">Heathcote et al. (2015)</w:t>
+            </w:r>
+          </w:p>
+        </w:tc>
+        <w:tc>
+          <w:tcPr/>
+          <w:p>
+            <w:pPr>
+              <w:pStyle w:val="Compact"/>
+              <w:jc w:val="right"/>
+            </w:pPr>
+            <w:r>
+              <w:t xml:space="preserve">8.629</w:t>
+            </w:r>
+          </w:p>
+        </w:tc>
+        <w:tc>
+          <w:tcPr/>
+          <w:p>
+            <w:pPr>
+              <w:pStyle w:val="Compact"/>
+              <w:jc w:val="right"/>
+            </w:pPr>
+            <w:r>
+              <w:t xml:space="preserve">5.126</w:t>
+            </w:r>
+          </w:p>
+        </w:tc>
+        <w:tc>
+          <w:tcPr/>
+          <w:p>
+            <w:pPr>
+              <w:pStyle w:val="Compact"/>
+              <w:jc w:val="right"/>
+            </w:pPr>
+            <w:r>
+              <w:t xml:space="preserve">85.201</w:t>
+            </w:r>
+          </w:p>
+        </w:tc>
+        <w:tc>
+          <w:tcPr/>
+          <w:p>
+            <w:pPr>
+              <w:pStyle w:val="Compact"/>
+              <w:jc w:val="right"/>
+            </w:pPr>
+            <w:r>
+              <w:t xml:space="preserve">0.119</w:t>
             </w:r>
           </w:p>
         </w:tc>

</xml_diff>